<commit_message>
First commit: Veronicah Maithya portfolio
</commit_message>
<xml_diff>
--- a/Introduction needs refs.docx
+++ b/Introduction needs refs.docx
@@ -318,15 +318,46 @@
       </w:r>
     </w:p>
     <w:p>
-      <w:r>
-        <w:rPr>
-          <w:rFonts w:ascii="Arial" w:hAnsi="Arial" w:cs="Arial"/>
-          <w:color w:val="222222"/>
-          <w:sz w:val="20"/>
-          <w:szCs w:val="20"/>
-          <w:shd w:val="clear" w:color="auto" w:fill="FFFFFF"/>
-        </w:rPr>
-        <w:t>Baran, T. (2022). A Systematic Review and Research Agenda on Standardization versus Adaptation of Brand Elements in International Markets. </w:t>
+      <w:pPr>
+        <w:rPr>
+          <w:rFonts w:ascii="Arial" w:hAnsi="Arial" w:cs="Arial"/>
+          <w:color w:val="222222"/>
+          <w:sz w:val="20"/>
+          <w:szCs w:val="20"/>
+          <w:shd w:val="clear" w:color="auto" w:fill="FFFFFF"/>
+        </w:rPr>
+      </w:pPr>
+      <w:r>
+        <w:rPr>
+          <w:rFonts w:ascii="Arial" w:hAnsi="Arial" w:cs="Arial"/>
+          <w:color w:val="222222"/>
+          <w:sz w:val="20"/>
+          <w:szCs w:val="20"/>
+          <w:shd w:val="clear" w:color="auto" w:fill="FFFFFF"/>
+        </w:rPr>
+        <w:t xml:space="preserve">Wei, L. H., Huat, O. C., &amp; </w:t>
+      </w:r>
+      <w:proofErr w:type="spellStart"/>
+      <w:r>
+        <w:rPr>
+          <w:rFonts w:ascii="Arial" w:hAnsi="Arial" w:cs="Arial"/>
+          <w:color w:val="222222"/>
+          <w:sz w:val="20"/>
+          <w:szCs w:val="20"/>
+          <w:shd w:val="clear" w:color="auto" w:fill="FFFFFF"/>
+        </w:rPr>
+        <w:t>Thurasamy</w:t>
+      </w:r>
+      <w:proofErr w:type="spellEnd"/>
+      <w:r>
+        <w:rPr>
+          <w:rFonts w:ascii="Arial" w:hAnsi="Arial" w:cs="Arial"/>
+          <w:color w:val="222222"/>
+          <w:sz w:val="20"/>
+          <w:szCs w:val="20"/>
+          <w:shd w:val="clear" w:color="auto" w:fill="FFFFFF"/>
+        </w:rPr>
+        <w:t>, R. (2023). The impact of social media communication on consumer-based brand equity and purchasing intent in a pandemic. </w:t>
       </w:r>
       <w:r>
         <w:rPr>
@@ -338,6 +369,136 @@
           <w:szCs w:val="20"/>
           <w:shd w:val="clear" w:color="auto" w:fill="FFFFFF"/>
         </w:rPr>
+        <w:t>International Marketing Review</w:t>
+      </w:r>
+      <w:r>
+        <w:rPr>
+          <w:rFonts w:ascii="Arial" w:hAnsi="Arial" w:cs="Arial"/>
+          <w:color w:val="222222"/>
+          <w:sz w:val="20"/>
+          <w:szCs w:val="20"/>
+          <w:shd w:val="clear" w:color="auto" w:fill="FFFFFF"/>
+        </w:rPr>
+        <w:t>, </w:t>
+      </w:r>
+      <w:r>
+        <w:rPr>
+          <w:rFonts w:ascii="Arial" w:hAnsi="Arial" w:cs="Arial"/>
+          <w:i/>
+          <w:iCs/>
+          <w:color w:val="222222"/>
+          <w:sz w:val="20"/>
+          <w:szCs w:val="20"/>
+          <w:shd w:val="clear" w:color="auto" w:fill="FFFFFF"/>
+        </w:rPr>
+        <w:t>40</w:t>
+      </w:r>
+      <w:r>
+        <w:rPr>
+          <w:rFonts w:ascii="Arial" w:hAnsi="Arial" w:cs="Arial"/>
+          <w:color w:val="222222"/>
+          <w:sz w:val="20"/>
+          <w:szCs w:val="20"/>
+          <w:shd w:val="clear" w:color="auto" w:fill="FFFFFF"/>
+        </w:rPr>
+        <w:t>(5), 1213-1244.</w:t>
+      </w:r>
+    </w:p>
+    <w:p>
+      <w:pPr>
+        <w:rPr>
+          <w:rFonts w:ascii="Arial" w:hAnsi="Arial" w:cs="Arial"/>
+          <w:color w:val="222222"/>
+          <w:sz w:val="20"/>
+          <w:szCs w:val="20"/>
+          <w:shd w:val="clear" w:color="auto" w:fill="FFFFFF"/>
+        </w:rPr>
+      </w:pPr>
+      <w:r>
+        <w:rPr>
+          <w:rFonts w:ascii="Arial" w:hAnsi="Arial" w:cs="Arial"/>
+          <w:color w:val="222222"/>
+          <w:sz w:val="20"/>
+          <w:szCs w:val="20"/>
+          <w:shd w:val="clear" w:color="auto" w:fill="FFFFFF"/>
+        </w:rPr>
+        <w:t>Liu, H. (2023). Cultural Influence on Consumer Behavior: Strategies for Adapting Marketing Campaigns in a Globalized World. </w:t>
+      </w:r>
+      <w:r>
+        <w:rPr>
+          <w:rFonts w:ascii="Arial" w:hAnsi="Arial" w:cs="Arial"/>
+          <w:i/>
+          <w:iCs/>
+          <w:color w:val="222222"/>
+          <w:sz w:val="20"/>
+          <w:szCs w:val="20"/>
+          <w:shd w:val="clear" w:color="auto" w:fill="FFFFFF"/>
+        </w:rPr>
+        <w:t>International Journal of Education, Humanities and Social Sciences</w:t>
+      </w:r>
+      <w:r>
+        <w:rPr>
+          <w:rFonts w:ascii="Arial" w:hAnsi="Arial" w:cs="Arial"/>
+          <w:color w:val="222222"/>
+          <w:sz w:val="20"/>
+          <w:szCs w:val="20"/>
+          <w:shd w:val="clear" w:color="auto" w:fill="FFFFFF"/>
+        </w:rPr>
+        <w:t>, </w:t>
+      </w:r>
+      <w:r>
+        <w:rPr>
+          <w:rFonts w:ascii="Arial" w:hAnsi="Arial" w:cs="Arial"/>
+          <w:i/>
+          <w:iCs/>
+          <w:color w:val="222222"/>
+          <w:sz w:val="20"/>
+          <w:szCs w:val="20"/>
+          <w:shd w:val="clear" w:color="auto" w:fill="FFFFFF"/>
+        </w:rPr>
+        <w:t>1</w:t>
+      </w:r>
+      <w:r>
+        <w:rPr>
+          <w:rFonts w:ascii="Arial" w:hAnsi="Arial" w:cs="Arial"/>
+          <w:color w:val="222222"/>
+          <w:sz w:val="20"/>
+          <w:szCs w:val="20"/>
+          <w:shd w:val="clear" w:color="auto" w:fill="FFFFFF"/>
+        </w:rPr>
+        <w:t>(1), 10-70088.</w:t>
+      </w:r>
+    </w:p>
+    <w:p>
+      <w:pPr>
+        <w:rPr>
+          <w:rFonts w:ascii="Arial" w:hAnsi="Arial" w:cs="Arial"/>
+          <w:color w:val="222222"/>
+          <w:sz w:val="20"/>
+          <w:szCs w:val="20"/>
+          <w:shd w:val="clear" w:color="auto" w:fill="FFFFFF"/>
+        </w:rPr>
+      </w:pPr>
+      <w:r>
+        <w:rPr>
+          <w:rFonts w:ascii="Arial" w:hAnsi="Arial" w:cs="Arial"/>
+          <w:color w:val="222222"/>
+          <w:sz w:val="20"/>
+          <w:szCs w:val="20"/>
+          <w:shd w:val="clear" w:color="auto" w:fill="FFFFFF"/>
+        </w:rPr>
+        <w:t>Baran, T. (2022). A Systematic Review and Research Agenda on Standardization versus Adaptation of Brand Elements in International Markets. </w:t>
+      </w:r>
+      <w:r>
+        <w:rPr>
+          <w:rFonts w:ascii="Arial" w:hAnsi="Arial" w:cs="Arial"/>
+          <w:i/>
+          <w:iCs/>
+          <w:color w:val="222222"/>
+          <w:sz w:val="20"/>
+          <w:szCs w:val="20"/>
+          <w:shd w:val="clear" w:color="auto" w:fill="FFFFFF"/>
+        </w:rPr>
         <w:t>Brand Management</w:t>
       </w:r>
       <w:r>
@@ -349,6 +510,571 @@
           <w:shd w:val="clear" w:color="auto" w:fill="FFFFFF"/>
         </w:rPr>
         <w:t>.</w:t>
+      </w:r>
+    </w:p>
+    <w:p>
+      <w:pPr>
+        <w:rPr>
+          <w:rFonts w:ascii="Arial" w:hAnsi="Arial" w:cs="Arial"/>
+          <w:color w:val="222222"/>
+          <w:sz w:val="20"/>
+          <w:szCs w:val="20"/>
+          <w:shd w:val="clear" w:color="auto" w:fill="FFFFFF"/>
+        </w:rPr>
+      </w:pPr>
+      <w:proofErr w:type="spellStart"/>
+      <w:r>
+        <w:rPr>
+          <w:rFonts w:ascii="Arial" w:hAnsi="Arial" w:cs="Arial"/>
+          <w:color w:val="222222"/>
+          <w:sz w:val="20"/>
+          <w:szCs w:val="20"/>
+          <w:shd w:val="clear" w:color="auto" w:fill="FFFFFF"/>
+        </w:rPr>
+        <w:lastRenderedPageBreak/>
+        <w:t>Sahem</w:t>
+      </w:r>
+      <w:proofErr w:type="spellEnd"/>
+      <w:r>
+        <w:rPr>
+          <w:rFonts w:ascii="Arial" w:hAnsi="Arial" w:cs="Arial"/>
+          <w:color w:val="222222"/>
+          <w:sz w:val="20"/>
+          <w:szCs w:val="20"/>
+          <w:shd w:val="clear" w:color="auto" w:fill="FFFFFF"/>
+        </w:rPr>
+        <w:t>, M. S. (2023). Cross-cultural marketing communication: A comparative analysis of strategies in global campaigns. </w:t>
+      </w:r>
+      <w:r>
+        <w:rPr>
+          <w:rFonts w:ascii="Arial" w:hAnsi="Arial" w:cs="Arial"/>
+          <w:i/>
+          <w:iCs/>
+          <w:color w:val="222222"/>
+          <w:sz w:val="20"/>
+          <w:szCs w:val="20"/>
+          <w:shd w:val="clear" w:color="auto" w:fill="FFFFFF"/>
+        </w:rPr>
+        <w:t>International Journal of Engineering and Management Research</w:t>
+      </w:r>
+      <w:r>
+        <w:rPr>
+          <w:rFonts w:ascii="Arial" w:hAnsi="Arial" w:cs="Arial"/>
+          <w:color w:val="222222"/>
+          <w:sz w:val="20"/>
+          <w:szCs w:val="20"/>
+          <w:shd w:val="clear" w:color="auto" w:fill="FFFFFF"/>
+        </w:rPr>
+        <w:t>, </w:t>
+      </w:r>
+      <w:r>
+        <w:rPr>
+          <w:rFonts w:ascii="Arial" w:hAnsi="Arial" w:cs="Arial"/>
+          <w:i/>
+          <w:iCs/>
+          <w:color w:val="222222"/>
+          <w:sz w:val="20"/>
+          <w:szCs w:val="20"/>
+          <w:shd w:val="clear" w:color="auto" w:fill="FFFFFF"/>
+        </w:rPr>
+        <w:t>13</w:t>
+      </w:r>
+      <w:r>
+        <w:rPr>
+          <w:rFonts w:ascii="Arial" w:hAnsi="Arial" w:cs="Arial"/>
+          <w:color w:val="222222"/>
+          <w:sz w:val="20"/>
+          <w:szCs w:val="20"/>
+          <w:shd w:val="clear" w:color="auto" w:fill="FFFFFF"/>
+        </w:rPr>
+        <w:t>(6), 172-181.</w:t>
+      </w:r>
+    </w:p>
+    <w:p>
+      <w:pPr>
+        <w:rPr>
+          <w:rFonts w:ascii="Arial" w:hAnsi="Arial" w:cs="Arial"/>
+          <w:color w:val="222222"/>
+          <w:sz w:val="20"/>
+          <w:szCs w:val="20"/>
+          <w:shd w:val="clear" w:color="auto" w:fill="FFFFFF"/>
+        </w:rPr>
+      </w:pPr>
+      <w:bookmarkStart w:id="0" w:name="_Hlk205051481"/>
+      <w:r>
+        <w:rPr>
+          <w:rFonts w:ascii="Arial" w:hAnsi="Arial" w:cs="Arial"/>
+          <w:color w:val="222222"/>
+          <w:sz w:val="20"/>
+          <w:szCs w:val="20"/>
+          <w:shd w:val="clear" w:color="auto" w:fill="FFFFFF"/>
+        </w:rPr>
+        <w:t xml:space="preserve">De Mooij, M. (2021). </w:t>
+      </w:r>
+      <w:bookmarkEnd w:id="0"/>
+      <w:r>
+        <w:rPr>
+          <w:rFonts w:ascii="Arial" w:hAnsi="Arial" w:cs="Arial"/>
+          <w:color w:val="222222"/>
+          <w:sz w:val="20"/>
+          <w:szCs w:val="20"/>
+          <w:shd w:val="clear" w:color="auto" w:fill="FFFFFF"/>
+        </w:rPr>
+        <w:t>Global marketing and advertising: Understanding cultural paradoxes.</w:t>
+      </w:r>
+    </w:p>
+    <w:p>
+      <w:pPr>
+        <w:rPr>
+          <w:rFonts w:ascii="Arial" w:hAnsi="Arial" w:cs="Arial"/>
+          <w:color w:val="222222"/>
+          <w:sz w:val="20"/>
+          <w:szCs w:val="20"/>
+          <w:shd w:val="clear" w:color="auto" w:fill="FFFFFF"/>
+        </w:rPr>
+      </w:pPr>
+      <w:r>
+        <w:rPr>
+          <w:rFonts w:ascii="Arial" w:hAnsi="Arial" w:cs="Arial"/>
+          <w:color w:val="222222"/>
+          <w:sz w:val="20"/>
+          <w:szCs w:val="20"/>
+          <w:shd w:val="clear" w:color="auto" w:fill="FFFFFF"/>
+        </w:rPr>
+        <w:t>Paudel, P. (2024). Examining paradigmatic shifts: Unveiling the philosophical foundations shaping social research methodologies. </w:t>
+      </w:r>
+      <w:r>
+        <w:rPr>
+          <w:rFonts w:ascii="Arial" w:hAnsi="Arial" w:cs="Arial"/>
+          <w:i/>
+          <w:iCs/>
+          <w:color w:val="222222"/>
+          <w:sz w:val="20"/>
+          <w:szCs w:val="20"/>
+          <w:shd w:val="clear" w:color="auto" w:fill="FFFFFF"/>
+        </w:rPr>
+        <w:t>Journal of the University of Ruhuna</w:t>
+      </w:r>
+      <w:r>
+        <w:rPr>
+          <w:rFonts w:ascii="Arial" w:hAnsi="Arial" w:cs="Arial"/>
+          <w:color w:val="222222"/>
+          <w:sz w:val="20"/>
+          <w:szCs w:val="20"/>
+          <w:shd w:val="clear" w:color="auto" w:fill="FFFFFF"/>
+        </w:rPr>
+        <w:t>, </w:t>
+      </w:r>
+      <w:r>
+        <w:rPr>
+          <w:rFonts w:ascii="Arial" w:hAnsi="Arial" w:cs="Arial"/>
+          <w:i/>
+          <w:iCs/>
+          <w:color w:val="222222"/>
+          <w:sz w:val="20"/>
+          <w:szCs w:val="20"/>
+          <w:shd w:val="clear" w:color="auto" w:fill="FFFFFF"/>
+        </w:rPr>
+        <w:t>12</w:t>
+      </w:r>
+      <w:r>
+        <w:rPr>
+          <w:rFonts w:ascii="Arial" w:hAnsi="Arial" w:cs="Arial"/>
+          <w:color w:val="222222"/>
+          <w:sz w:val="20"/>
+          <w:szCs w:val="20"/>
+          <w:shd w:val="clear" w:color="auto" w:fill="FFFFFF"/>
+        </w:rPr>
+        <w:t>(1).</w:t>
+      </w:r>
+    </w:p>
+    <w:p>
+      <w:bookmarkStart w:id="1" w:name="_Hlk205056270"/>
+      <w:r>
+        <w:t>Xu, Y. (2018</w:t>
+      </w:r>
+      <w:bookmarkEnd w:id="1"/>
+      <w:r>
+        <w:t xml:space="preserve">, December 1). </w:t>
+      </w:r>
+      <w:r>
+        <w:rPr>
+          <w:rStyle w:val="Emphasis"/>
+        </w:rPr>
+        <w:t>Dolce &amp; Gabbana ad (with chopsticks) provokes public outrage in China</w:t>
+      </w:r>
+      <w:r>
+        <w:t xml:space="preserve">. NPR. </w:t>
+      </w:r>
+      <w:hyperlink r:id="rId4" w:history="1">
+        <w:r>
+          <w:rPr>
+            <w:rStyle w:val="Hyperlink"/>
+          </w:rPr>
+          <w:t>https://www.npr.org/2018/12/01/672950413/dolce-gabbana-ad-with-chopsticks-provokes-public-outrage-in-china</w:t>
+        </w:r>
+      </w:hyperlink>
+    </w:p>
+    <w:p>
+      <w:r>
+        <w:rPr>
+          <w:rFonts w:ascii="Arial" w:hAnsi="Arial" w:cs="Arial"/>
+          <w:color w:val="222222"/>
+          <w:sz w:val="20"/>
+          <w:szCs w:val="20"/>
+          <w:shd w:val="clear" w:color="auto" w:fill="FFFFFF"/>
+        </w:rPr>
+        <w:t>Ventura, M., &amp; Oliveira, S. C. D. (2022). Integrity and ethics in research and science publication. </w:t>
+      </w:r>
+      <w:proofErr w:type="spellStart"/>
+      <w:r>
+        <w:rPr>
+          <w:rFonts w:ascii="Arial" w:hAnsi="Arial" w:cs="Arial"/>
+          <w:i/>
+          <w:iCs/>
+          <w:color w:val="222222"/>
+          <w:sz w:val="20"/>
+          <w:szCs w:val="20"/>
+          <w:shd w:val="clear" w:color="auto" w:fill="FFFFFF"/>
+        </w:rPr>
+        <w:t>Cadernos</w:t>
+      </w:r>
+      <w:proofErr w:type="spellEnd"/>
+      <w:r>
+        <w:rPr>
+          <w:rFonts w:ascii="Arial" w:hAnsi="Arial" w:cs="Arial"/>
+          <w:i/>
+          <w:iCs/>
+          <w:color w:val="222222"/>
+          <w:sz w:val="20"/>
+          <w:szCs w:val="20"/>
+          <w:shd w:val="clear" w:color="auto" w:fill="FFFFFF"/>
+        </w:rPr>
+        <w:t xml:space="preserve"> de </w:t>
+      </w:r>
+      <w:proofErr w:type="spellStart"/>
+      <w:r>
+        <w:rPr>
+          <w:rFonts w:ascii="Arial" w:hAnsi="Arial" w:cs="Arial"/>
+          <w:i/>
+          <w:iCs/>
+          <w:color w:val="222222"/>
+          <w:sz w:val="20"/>
+          <w:szCs w:val="20"/>
+          <w:shd w:val="clear" w:color="auto" w:fill="FFFFFF"/>
+        </w:rPr>
+        <w:t>saude</w:t>
+      </w:r>
+      <w:proofErr w:type="spellEnd"/>
+      <w:r>
+        <w:rPr>
+          <w:rFonts w:ascii="Arial" w:hAnsi="Arial" w:cs="Arial"/>
+          <w:i/>
+          <w:iCs/>
+          <w:color w:val="222222"/>
+          <w:sz w:val="20"/>
+          <w:szCs w:val="20"/>
+          <w:shd w:val="clear" w:color="auto" w:fill="FFFFFF"/>
+        </w:rPr>
+        <w:t xml:space="preserve"> publica</w:t>
+      </w:r>
+      <w:r>
+        <w:rPr>
+          <w:rFonts w:ascii="Arial" w:hAnsi="Arial" w:cs="Arial"/>
+          <w:color w:val="222222"/>
+          <w:sz w:val="20"/>
+          <w:szCs w:val="20"/>
+          <w:shd w:val="clear" w:color="auto" w:fill="FFFFFF"/>
+        </w:rPr>
+        <w:t>, </w:t>
+      </w:r>
+      <w:r>
+        <w:rPr>
+          <w:rFonts w:ascii="Arial" w:hAnsi="Arial" w:cs="Arial"/>
+          <w:i/>
+          <w:iCs/>
+          <w:color w:val="222222"/>
+          <w:sz w:val="20"/>
+          <w:szCs w:val="20"/>
+          <w:shd w:val="clear" w:color="auto" w:fill="FFFFFF"/>
+        </w:rPr>
+        <w:t>38</w:t>
+      </w:r>
+      <w:r>
+        <w:rPr>
+          <w:rFonts w:ascii="Arial" w:hAnsi="Arial" w:cs="Arial"/>
+          <w:color w:val="222222"/>
+          <w:sz w:val="20"/>
+          <w:szCs w:val="20"/>
+          <w:shd w:val="clear" w:color="auto" w:fill="FFFFFF"/>
+        </w:rPr>
+        <w:t>, e00283521.</w:t>
+      </w:r>
+    </w:p>
+    <w:p>
+      <w:pPr>
+        <w:rPr>
+          <w:rFonts w:ascii="Arial" w:hAnsi="Arial" w:cs="Arial"/>
+          <w:color w:val="222222"/>
+          <w:sz w:val="20"/>
+          <w:szCs w:val="20"/>
+          <w:shd w:val="clear" w:color="auto" w:fill="FFFFFF"/>
+        </w:rPr>
+      </w:pPr>
+    </w:p>
+    <w:p>
+      <w:pPr>
+        <w:rPr>
+          <w:rFonts w:ascii="Arial" w:hAnsi="Arial" w:cs="Arial"/>
+          <w:color w:val="222222"/>
+          <w:sz w:val="20"/>
+          <w:szCs w:val="20"/>
+          <w:shd w:val="clear" w:color="auto" w:fill="FFFFFF"/>
+        </w:rPr>
+      </w:pPr>
+      <w:bookmarkStart w:id="2" w:name="_Hlk205055584"/>
+      <w:r>
+        <w:rPr>
+          <w:rFonts w:ascii="Arial" w:hAnsi="Arial" w:cs="Arial"/>
+          <w:color w:val="222222"/>
+          <w:sz w:val="20"/>
+          <w:szCs w:val="20"/>
+          <w:shd w:val="clear" w:color="auto" w:fill="FFFFFF"/>
+        </w:rPr>
+        <w:t>Kormakova</w:t>
+      </w:r>
+      <w:bookmarkEnd w:id="2"/>
+      <w:r>
+        <w:rPr>
+          <w:rFonts w:ascii="Arial" w:hAnsi="Arial" w:cs="Arial"/>
+          <w:color w:val="222222"/>
+          <w:sz w:val="20"/>
+          <w:szCs w:val="20"/>
+          <w:shd w:val="clear" w:color="auto" w:fill="FFFFFF"/>
+        </w:rPr>
+        <w:t xml:space="preserve">, I., </w:t>
+      </w:r>
+      <w:proofErr w:type="spellStart"/>
+      <w:r>
+        <w:rPr>
+          <w:rFonts w:ascii="Arial" w:hAnsi="Arial" w:cs="Arial"/>
+          <w:color w:val="222222"/>
+          <w:sz w:val="20"/>
+          <w:szCs w:val="20"/>
+          <w:shd w:val="clear" w:color="auto" w:fill="FFFFFF"/>
+        </w:rPr>
+        <w:t>Kruhlyanko</w:t>
+      </w:r>
+      <w:proofErr w:type="spellEnd"/>
+      <w:r>
+        <w:rPr>
+          <w:rFonts w:ascii="Arial" w:hAnsi="Arial" w:cs="Arial"/>
+          <w:color w:val="222222"/>
+          <w:sz w:val="20"/>
+          <w:szCs w:val="20"/>
+          <w:shd w:val="clear" w:color="auto" w:fill="FFFFFF"/>
+        </w:rPr>
+        <w:t xml:space="preserve">, A., </w:t>
+      </w:r>
+      <w:proofErr w:type="spellStart"/>
+      <w:r>
+        <w:rPr>
+          <w:rFonts w:ascii="Arial" w:hAnsi="Arial" w:cs="Arial"/>
+          <w:color w:val="222222"/>
+          <w:sz w:val="20"/>
+          <w:szCs w:val="20"/>
+          <w:shd w:val="clear" w:color="auto" w:fill="FFFFFF"/>
+        </w:rPr>
+        <w:t>Peniuk</w:t>
+      </w:r>
+      <w:proofErr w:type="spellEnd"/>
+      <w:r>
+        <w:rPr>
+          <w:rFonts w:ascii="Arial" w:hAnsi="Arial" w:cs="Arial"/>
+          <w:color w:val="222222"/>
+          <w:sz w:val="20"/>
+          <w:szCs w:val="20"/>
+          <w:shd w:val="clear" w:color="auto" w:fill="FFFFFF"/>
+        </w:rPr>
+        <w:t xml:space="preserve">, V., </w:t>
+      </w:r>
+      <w:proofErr w:type="spellStart"/>
+      <w:r>
+        <w:rPr>
+          <w:rFonts w:ascii="Arial" w:hAnsi="Arial" w:cs="Arial"/>
+          <w:color w:val="222222"/>
+          <w:sz w:val="20"/>
+          <w:szCs w:val="20"/>
+          <w:shd w:val="clear" w:color="auto" w:fill="FFFFFF"/>
+        </w:rPr>
+        <w:t>Ursakii</w:t>
+      </w:r>
+      <w:proofErr w:type="spellEnd"/>
+      <w:r>
+        <w:rPr>
+          <w:rFonts w:ascii="Arial" w:hAnsi="Arial" w:cs="Arial"/>
+          <w:color w:val="222222"/>
+          <w:sz w:val="20"/>
+          <w:szCs w:val="20"/>
+          <w:shd w:val="clear" w:color="auto" w:fill="FFFFFF"/>
+        </w:rPr>
+        <w:t xml:space="preserve">, Y., &amp; </w:t>
+      </w:r>
+      <w:proofErr w:type="spellStart"/>
+      <w:r>
+        <w:rPr>
+          <w:rFonts w:ascii="Arial" w:hAnsi="Arial" w:cs="Arial"/>
+          <w:color w:val="222222"/>
+          <w:sz w:val="20"/>
+          <w:szCs w:val="20"/>
+          <w:shd w:val="clear" w:color="auto" w:fill="FFFFFF"/>
+        </w:rPr>
+        <w:t>Verstiak</w:t>
+      </w:r>
+      <w:proofErr w:type="spellEnd"/>
+      <w:r>
+        <w:rPr>
+          <w:rFonts w:ascii="Arial" w:hAnsi="Arial" w:cs="Arial"/>
+          <w:color w:val="222222"/>
+          <w:sz w:val="20"/>
+          <w:szCs w:val="20"/>
+          <w:shd w:val="clear" w:color="auto" w:fill="FFFFFF"/>
+        </w:rPr>
+        <w:t>, O. (2023). Actual strategies for businesses penetrating foreign markets in the modern economy: Globalisation aspect. </w:t>
+      </w:r>
+      <w:r>
+        <w:rPr>
+          <w:rFonts w:ascii="Arial" w:hAnsi="Arial" w:cs="Arial"/>
+          <w:i/>
+          <w:iCs/>
+          <w:color w:val="222222"/>
+          <w:sz w:val="20"/>
+          <w:szCs w:val="20"/>
+          <w:shd w:val="clear" w:color="auto" w:fill="FFFFFF"/>
+        </w:rPr>
+        <w:t>International Journal of Professional Business Review: Int. J. Prof. Bus. Rev.</w:t>
+      </w:r>
+      <w:r>
+        <w:rPr>
+          <w:rFonts w:ascii="Arial" w:hAnsi="Arial" w:cs="Arial"/>
+          <w:color w:val="222222"/>
+          <w:sz w:val="20"/>
+          <w:szCs w:val="20"/>
+          <w:shd w:val="clear" w:color="auto" w:fill="FFFFFF"/>
+        </w:rPr>
+        <w:t>, </w:t>
+      </w:r>
+      <w:r>
+        <w:rPr>
+          <w:rFonts w:ascii="Arial" w:hAnsi="Arial" w:cs="Arial"/>
+          <w:i/>
+          <w:iCs/>
+          <w:color w:val="222222"/>
+          <w:sz w:val="20"/>
+          <w:szCs w:val="20"/>
+          <w:shd w:val="clear" w:color="auto" w:fill="FFFFFF"/>
+        </w:rPr>
+        <w:t>8</w:t>
+      </w:r>
+      <w:r>
+        <w:rPr>
+          <w:rFonts w:ascii="Arial" w:hAnsi="Arial" w:cs="Arial"/>
+          <w:color w:val="222222"/>
+          <w:sz w:val="20"/>
+          <w:szCs w:val="20"/>
+          <w:shd w:val="clear" w:color="auto" w:fill="FFFFFF"/>
+        </w:rPr>
+        <w:t>(5), 117.</w:t>
+      </w:r>
+    </w:p>
+    <w:p>
+      <w:proofErr w:type="spellStart"/>
+      <w:r>
+        <w:rPr>
+          <w:rFonts w:ascii="Arial" w:hAnsi="Arial" w:cs="Arial"/>
+          <w:color w:val="222222"/>
+          <w:sz w:val="20"/>
+          <w:szCs w:val="20"/>
+          <w:shd w:val="clear" w:color="auto" w:fill="FFFFFF"/>
+        </w:rPr>
+        <w:t>Deliceırmak</w:t>
+      </w:r>
+      <w:proofErr w:type="spellEnd"/>
+      <w:r>
+        <w:rPr>
+          <w:rFonts w:ascii="Arial" w:hAnsi="Arial" w:cs="Arial"/>
+          <w:color w:val="222222"/>
+          <w:sz w:val="20"/>
+          <w:szCs w:val="20"/>
+          <w:shd w:val="clear" w:color="auto" w:fill="FFFFFF"/>
+        </w:rPr>
+        <w:t xml:space="preserve">, F. D. (2022). The </w:t>
+      </w:r>
+      <w:proofErr w:type="spellStart"/>
+      <w:r>
+        <w:rPr>
+          <w:rFonts w:ascii="Arial" w:hAnsi="Arial" w:cs="Arial"/>
+          <w:color w:val="222222"/>
+          <w:sz w:val="20"/>
+          <w:szCs w:val="20"/>
+          <w:shd w:val="clear" w:color="auto" w:fill="FFFFFF"/>
+        </w:rPr>
+        <w:t>glocal</w:t>
+      </w:r>
+      <w:proofErr w:type="spellEnd"/>
+      <w:r>
+        <w:rPr>
+          <w:rFonts w:ascii="Arial" w:hAnsi="Arial" w:cs="Arial"/>
+          <w:color w:val="222222"/>
+          <w:sz w:val="20"/>
+          <w:szCs w:val="20"/>
+          <w:shd w:val="clear" w:color="auto" w:fill="FFFFFF"/>
+        </w:rPr>
+        <w:t xml:space="preserve"> marketing strategies of global brands: Coca-Cola and McDonald’s. </w:t>
+      </w:r>
+      <w:r>
+        <w:rPr>
+          <w:rFonts w:ascii="Arial" w:hAnsi="Arial" w:cs="Arial"/>
+          <w:i/>
+          <w:iCs/>
+          <w:color w:val="222222"/>
+          <w:sz w:val="20"/>
+          <w:szCs w:val="20"/>
+          <w:shd w:val="clear" w:color="auto" w:fill="FFFFFF"/>
+        </w:rPr>
+        <w:t>Journal of International Business and Management</w:t>
+      </w:r>
+      <w:r>
+        <w:rPr>
+          <w:rFonts w:ascii="Arial" w:hAnsi="Arial" w:cs="Arial"/>
+          <w:color w:val="222222"/>
+          <w:sz w:val="20"/>
+          <w:szCs w:val="20"/>
+          <w:shd w:val="clear" w:color="auto" w:fill="FFFFFF"/>
+        </w:rPr>
+        <w:t>, </w:t>
+      </w:r>
+      <w:r>
+        <w:rPr>
+          <w:rFonts w:ascii="Arial" w:hAnsi="Arial" w:cs="Arial"/>
+          <w:i/>
+          <w:iCs/>
+          <w:color w:val="222222"/>
+          <w:sz w:val="20"/>
+          <w:szCs w:val="20"/>
+          <w:shd w:val="clear" w:color="auto" w:fill="FFFFFF"/>
+        </w:rPr>
+        <w:t>5</w:t>
+      </w:r>
+      <w:r>
+        <w:rPr>
+          <w:rFonts w:ascii="Arial" w:hAnsi="Arial" w:cs="Arial"/>
+          <w:color w:val="222222"/>
+          <w:sz w:val="20"/>
+          <w:szCs w:val="20"/>
+          <w:shd w:val="clear" w:color="auto" w:fill="FFFFFF"/>
+        </w:rPr>
+        <w:t>(7), 1-22.</w:t>
       </w:r>
     </w:p>
     <w:sectPr>
@@ -1278,6 +2004,40 @@
       <w:spacing w:val="5"/>
     </w:rPr>
   </w:style>
+  <w:style w:type="character" w:styleId="Emphasis">
+    <w:name w:val="Emphasis"/>
+    <w:basedOn w:val="DefaultParagraphFont"/>
+    <w:uiPriority w:val="20"/>
+    <w:qFormat/>
+    <w:rsid w:val="00CB6997"/>
+    <w:rPr>
+      <w:i/>
+      <w:iCs/>
+    </w:rPr>
+  </w:style>
+  <w:style w:type="character" w:styleId="Hyperlink">
+    <w:name w:val="Hyperlink"/>
+    <w:basedOn w:val="DefaultParagraphFont"/>
+    <w:uiPriority w:val="99"/>
+    <w:unhideWhenUsed/>
+    <w:rsid w:val="00A16A69"/>
+    <w:rPr>
+      <w:color w:val="0563C1" w:themeColor="hyperlink"/>
+      <w:u w:val="single"/>
+    </w:rPr>
+  </w:style>
+  <w:style w:type="character" w:styleId="UnresolvedMention">
+    <w:name w:val="Unresolved Mention"/>
+    <w:basedOn w:val="DefaultParagraphFont"/>
+    <w:uiPriority w:val="99"/>
+    <w:semiHidden/>
+    <w:unhideWhenUsed/>
+    <w:rsid w:val="00A16A69"/>
+    <w:rPr>
+      <w:color w:val="605E5C"/>
+      <w:shd w:val="clear" w:color="auto" w:fill="E1DFDD"/>
+    </w:rPr>
+  </w:style>
 </w:styles>
 </file>
 

</xml_diff>